<commit_message>
Update test doc and redme file
</commit_message>
<xml_diff>
--- a/Tania Local Test.docx
+++ b/Tania Local Test.docx
@@ -47,6 +47,13 @@
     </w:p>
     <w:sdt>
       <w:sdtPr>
+        <w:rPr>
+          <w:rFonts w:asciiTheme="minorHAnsi" w:eastAsiaTheme="minorEastAsia" w:hAnsiTheme="minorHAnsi" w:cstheme="minorBidi"/>
+          <w:color w:val="auto"/>
+          <w:sz w:val="22"/>
+          <w:szCs w:val="22"/>
+          <w:lang w:eastAsia="zh-CN"/>
+        </w:rPr>
         <w:id w:val="-1933421611"/>
         <w:docPartObj>
           <w:docPartGallery w:val="Table of Contents"/>
@@ -55,14 +62,9 @@
       </w:sdtPr>
       <w:sdtEndPr>
         <w:rPr>
-          <w:rFonts w:asciiTheme="minorHAnsi" w:eastAsiaTheme="minorEastAsia" w:hAnsiTheme="minorHAnsi" w:cstheme="minorBidi"/>
           <w:b/>
           <w:bCs/>
           <w:noProof/>
-          <w:color w:val="auto"/>
-          <w:sz w:val="22"/>
-          <w:szCs w:val="22"/>
-          <w:lang w:eastAsia="zh-CN"/>
         </w:rPr>
       </w:sdtEndPr>
       <w:sdtContent>
@@ -73,6 +75,8 @@
           <w:r>
             <w:t>Contents</w:t>
           </w:r>
+          <w:bookmarkStart w:id="0" w:name="_GoBack"/>
+          <w:bookmarkEnd w:id="0"/>
         </w:p>
         <w:p>
           <w:pPr>
@@ -93,13 +97,13 @@
           <w:r>
             <w:fldChar w:fldCharType="separate"/>
           </w:r>
-          <w:hyperlink w:anchor="_Toc56668900" w:history="1">
+          <w:hyperlink w:anchor="_Toc56671610" w:history="1">
             <w:r>
               <w:rPr>
                 <w:rStyle w:val="Hyperlink"/>
                 <w:noProof/>
               </w:rPr>
-              <w:t>The request should specify the account id.</w:t>
+              <w:t>We want to add login and session management functionality.</w:t>
             </w:r>
             <w:r>
               <w:rPr>
@@ -120,7 +124,7 @@
                 <w:noProof/>
                 <w:webHidden/>
               </w:rPr>
-              <w:instrText xml:space="preserve"> PAGEREF _Toc56668900 \h </w:instrText>
+              <w:instrText xml:space="preserve"> PAGEREF _Toc56671610 \h </w:instrText>
             </w:r>
             <w:r>
               <w:rPr>
@@ -161,13 +165,13 @@
               <w:noProof/>
             </w:rPr>
           </w:pPr>
-          <w:hyperlink w:anchor="_Toc56668901" w:history="1">
+          <w:hyperlink w:anchor="_Toc56671611" w:history="1">
             <w:r>
               <w:rPr>
                 <w:rStyle w:val="Hyperlink"/>
                 <w:noProof/>
               </w:rPr>
-              <w:t>- The request can specify from date and to date (the date range).</w:t>
+              <w:t>The request should specify the account id.</w:t>
             </w:r>
             <w:r>
               <w:rPr>
@@ -188,7 +192,7 @@
                 <w:noProof/>
                 <w:webHidden/>
               </w:rPr>
-              <w:instrText xml:space="preserve"> PAGEREF _Toc56668901 \h </w:instrText>
+              <w:instrText xml:space="preserve"> PAGEREF _Toc56671611 \h </w:instrText>
             </w:r>
             <w:r>
               <w:rPr>
@@ -208,7 +212,7 @@
                 <w:noProof/>
                 <w:webHidden/>
               </w:rPr>
-              <w:t>1</w:t>
+              <w:t>3</w:t>
             </w:r>
             <w:r>
               <w:rPr>
@@ -229,13 +233,13 @@
               <w:noProof/>
             </w:rPr>
           </w:pPr>
-          <w:hyperlink w:anchor="_Toc56668902" w:history="1">
+          <w:hyperlink w:anchor="_Toc56671612" w:history="1">
             <w:r>
               <w:rPr>
                 <w:rStyle w:val="Hyperlink"/>
                 <w:noProof/>
               </w:rPr>
-              <w:t>- The request can specify from amount and to amount (the amount range).</w:t>
+              <w:t>- The request can specify from date and to date (the date range).</w:t>
             </w:r>
             <w:r>
               <w:rPr>
@@ -256,7 +260,7 @@
                 <w:noProof/>
                 <w:webHidden/>
               </w:rPr>
-              <w:instrText xml:space="preserve"> PAGEREF _Toc56668902 \h </w:instrText>
+              <w:instrText xml:space="preserve"> PAGEREF _Toc56671612 \h </w:instrText>
             </w:r>
             <w:r>
               <w:rPr>
@@ -276,7 +280,7 @@
                 <w:noProof/>
                 <w:webHidden/>
               </w:rPr>
-              <w:t>1</w:t>
+              <w:t>5</w:t>
             </w:r>
             <w:r>
               <w:rPr>
@@ -297,13 +301,13 @@
               <w:noProof/>
             </w:rPr>
           </w:pPr>
-          <w:hyperlink w:anchor="_Toc56668903" w:history="1">
+          <w:hyperlink w:anchor="_Toc56671613" w:history="1">
             <w:r>
               <w:rPr>
                 <w:rStyle w:val="Hyperlink"/>
                 <w:noProof/>
               </w:rPr>
-              <w:t>- If the request does not specify any parameter then the search will return three months back statement.</w:t>
+              <w:t>- The request can specify from amount and to amount (the amount range).</w:t>
             </w:r>
             <w:r>
               <w:rPr>
@@ -324,7 +328,7 @@
                 <w:noProof/>
                 <w:webHidden/>
               </w:rPr>
-              <w:instrText xml:space="preserve"> PAGEREF _Toc56668903 \h </w:instrText>
+              <w:instrText xml:space="preserve"> PAGEREF _Toc56671613 \h </w:instrText>
             </w:r>
             <w:r>
               <w:rPr>
@@ -344,7 +348,7 @@
                 <w:noProof/>
                 <w:webHidden/>
               </w:rPr>
-              <w:t>1</w:t>
+              <w:t>5</w:t>
             </w:r>
             <w:r>
               <w:rPr>
@@ -365,13 +369,13 @@
               <w:noProof/>
             </w:rPr>
           </w:pPr>
-          <w:hyperlink w:anchor="_Toc56668904" w:history="1">
+          <w:hyperlink w:anchor="_Toc56671614" w:history="1">
             <w:r>
               <w:rPr>
                 <w:rStyle w:val="Hyperlink"/>
                 <w:noProof/>
               </w:rPr>
-              <w:t>- If the parameters are invalid a proper error message should be sent to user.</w:t>
+              <w:t>- If the request does not specify any parameter then the search will return three months back statement.</w:t>
             </w:r>
             <w:r>
               <w:rPr>
@@ -392,7 +396,7 @@
                 <w:noProof/>
                 <w:webHidden/>
               </w:rPr>
-              <w:instrText xml:space="preserve"> PAGEREF _Toc56668904 \h </w:instrText>
+              <w:instrText xml:space="preserve"> PAGEREF _Toc56671614 \h </w:instrText>
             </w:r>
             <w:r>
               <w:rPr>
@@ -412,7 +416,7 @@
                 <w:noProof/>
                 <w:webHidden/>
               </w:rPr>
-              <w:t>1</w:t>
+              <w:t>5</w:t>
             </w:r>
             <w:r>
               <w:rPr>
@@ -433,13 +437,13 @@
               <w:noProof/>
             </w:rPr>
           </w:pPr>
-          <w:hyperlink w:anchor="_Toc56668905" w:history="1">
+          <w:hyperlink w:anchor="_Toc56671615" w:history="1">
             <w:r>
               <w:rPr>
                 <w:rStyle w:val="Hyperlink"/>
                 <w:noProof/>
               </w:rPr>
-              <w:t>- The account number should be hashed before sent to the user.</w:t>
+              <w:t>- If the parameters are invalid a proper error message should be sent to user.</w:t>
             </w:r>
             <w:r>
               <w:rPr>
@@ -460,7 +464,7 @@
                 <w:noProof/>
                 <w:webHidden/>
               </w:rPr>
-              <w:instrText xml:space="preserve"> PAGEREF _Toc56668905 \h </w:instrText>
+              <w:instrText xml:space="preserve"> PAGEREF _Toc56671615 \h </w:instrText>
             </w:r>
             <w:r>
               <w:rPr>
@@ -480,7 +484,7 @@
                 <w:noProof/>
                 <w:webHidden/>
               </w:rPr>
-              <w:t>1</w:t>
+              <w:t>6</w:t>
             </w:r>
             <w:r>
               <w:rPr>
@@ -501,13 +505,13 @@
               <w:noProof/>
             </w:rPr>
           </w:pPr>
-          <w:hyperlink w:anchor="_Toc56668906" w:history="1">
+          <w:hyperlink w:anchor="_Toc56671616" w:history="1">
             <w:r>
               <w:rPr>
                 <w:rStyle w:val="Hyperlink"/>
                 <w:noProof/>
               </w:rPr>
-              <w:t>- All the exceptions should be handled on the server properly.</w:t>
+              <w:t>- The account number should be hashed before sent to the user.</w:t>
             </w:r>
             <w:r>
               <w:rPr>
@@ -528,7 +532,7 @@
                 <w:noProof/>
                 <w:webHidden/>
               </w:rPr>
-              <w:instrText xml:space="preserve"> PAGEREF _Toc56668906 \h </w:instrText>
+              <w:instrText xml:space="preserve"> PAGEREF _Toc56671616 \h </w:instrText>
             </w:r>
             <w:r>
               <w:rPr>
@@ -548,7 +552,7 @@
                 <w:noProof/>
                 <w:webHidden/>
               </w:rPr>
-              <w:t>1</w:t>
+              <w:t>6</w:t>
             </w:r>
             <w:r>
               <w:rPr>
@@ -569,13 +573,13 @@
               <w:noProof/>
             </w:rPr>
           </w:pPr>
-          <w:hyperlink w:anchor="_Toc56668907" w:history="1">
+          <w:hyperlink w:anchor="_Toc56671617" w:history="1">
             <w:r>
               <w:rPr>
                 <w:rStyle w:val="Hyperlink"/>
                 <w:noProof/>
               </w:rPr>
-              <w:t>We want to add login and session management functionality.</w:t>
+              <w:t>- All the exceptions should be handled on the server properly.</w:t>
             </w:r>
             <w:r>
               <w:rPr>
@@ -596,7 +600,7 @@
                 <w:noProof/>
                 <w:webHidden/>
               </w:rPr>
-              <w:instrText xml:space="preserve"> PAGEREF _Toc56668907 \h </w:instrText>
+              <w:instrText xml:space="preserve"> PAGEREF _Toc56671617 \h </w:instrText>
             </w:r>
             <w:r>
               <w:rPr>
@@ -616,7 +620,7 @@
                 <w:noProof/>
                 <w:webHidden/>
               </w:rPr>
-              <w:t>1</w:t>
+              <w:t>6</w:t>
             </w:r>
             <w:r>
               <w:rPr>
@@ -637,7 +641,7 @@
               <w:noProof/>
             </w:rPr>
           </w:pPr>
-          <w:hyperlink w:anchor="_Toc56668908" w:history="1">
+          <w:hyperlink w:anchor="_Toc56671618" w:history="1">
             <w:r>
               <w:rPr>
                 <w:rStyle w:val="Hyperlink"/>
@@ -664,7 +668,7 @@
                 <w:noProof/>
                 <w:webHidden/>
               </w:rPr>
-              <w:instrText xml:space="preserve"> PAGEREF _Toc56668908 \h </w:instrText>
+              <w:instrText xml:space="preserve"> PAGEREF _Toc56671618 \h </w:instrText>
             </w:r>
             <w:r>
               <w:rPr>
@@ -684,7 +688,7 @@
                 <w:noProof/>
                 <w:webHidden/>
               </w:rPr>
-              <w:t>1</w:t>
+              <w:t>6</w:t>
             </w:r>
             <w:r>
               <w:rPr>
@@ -705,7 +709,7 @@
               <w:noProof/>
             </w:rPr>
           </w:pPr>
-          <w:hyperlink w:anchor="_Toc56668909" w:history="1">
+          <w:hyperlink w:anchor="_Toc56671619" w:history="1">
             <w:r>
               <w:rPr>
                 <w:rStyle w:val="Hyperlink"/>
@@ -732,7 +736,7 @@
                 <w:noProof/>
                 <w:webHidden/>
               </w:rPr>
-              <w:instrText xml:space="preserve"> PAGEREF _Toc56668909 \h </w:instrText>
+              <w:instrText xml:space="preserve"> PAGEREF _Toc56671619 \h </w:instrText>
             </w:r>
             <w:r>
               <w:rPr>
@@ -752,7 +756,7 @@
                 <w:noProof/>
                 <w:webHidden/>
               </w:rPr>
-              <w:t>1</w:t>
+              <w:t>7</w:t>
             </w:r>
             <w:r>
               <w:rPr>
@@ -773,7 +777,7 @@
               <w:noProof/>
             </w:rPr>
           </w:pPr>
-          <w:hyperlink w:anchor="_Toc56668910" w:history="1">
+          <w:hyperlink w:anchor="_Toc56671620" w:history="1">
             <w:r>
               <w:rPr>
                 <w:rStyle w:val="Hyperlink"/>
@@ -800,7 +804,7 @@
                 <w:noProof/>
                 <w:webHidden/>
               </w:rPr>
-              <w:instrText xml:space="preserve"> PAGEREF _Toc56668910 \h </w:instrText>
+              <w:instrText xml:space="preserve"> PAGEREF _Toc56671620 \h </w:instrText>
             </w:r>
             <w:r>
               <w:rPr>
@@ -820,7 +824,7 @@
                 <w:noProof/>
                 <w:webHidden/>
               </w:rPr>
-              <w:t>1</w:t>
+              <w:t>8</w:t>
             </w:r>
             <w:r>
               <w:rPr>
@@ -841,13 +845,13 @@
               <w:noProof/>
             </w:rPr>
           </w:pPr>
-          <w:hyperlink w:anchor="_Toc56668911" w:history="1">
+          <w:hyperlink w:anchor="_Toc56671621" w:history="1">
             <w:r>
               <w:rPr>
                 <w:rStyle w:val="Hyperlink"/>
                 <w:noProof/>
               </w:rPr>
-              <w:t>- The user cannot login twice (the user should logout before login).</w:t>
+              <w:t>- The session time out is 5 minutes.</w:t>
             </w:r>
             <w:r>
               <w:rPr>
@@ -868,7 +872,7 @@
                 <w:noProof/>
                 <w:webHidden/>
               </w:rPr>
-              <w:instrText xml:space="preserve"> PAGEREF _Toc56668911 \h </w:instrText>
+              <w:instrText xml:space="preserve"> PAGEREF _Toc56671621 \h </w:instrText>
             </w:r>
             <w:r>
               <w:rPr>
@@ -888,7 +892,7 @@
                 <w:noProof/>
                 <w:webHidden/>
               </w:rPr>
-              <w:t>1</w:t>
+              <w:t>8</w:t>
             </w:r>
             <w:r>
               <w:rPr>
@@ -909,13 +913,13 @@
               <w:noProof/>
             </w:rPr>
           </w:pPr>
-          <w:hyperlink w:anchor="_Toc56668912" w:history="1">
+          <w:hyperlink w:anchor="_Toc56671622" w:history="1">
             <w:r>
               <w:rPr>
                 <w:rStyle w:val="Hyperlink"/>
                 <w:noProof/>
               </w:rPr>
-              <w:t>https://blog.csdn.net/bugmanito/article/details/100050575</w:t>
+              <w:t>- The user cannot login twice (the user should logout before login).</w:t>
             </w:r>
             <w:r>
               <w:rPr>
@@ -936,7 +940,7 @@
                 <w:noProof/>
                 <w:webHidden/>
               </w:rPr>
-              <w:instrText xml:space="preserve"> PAGEREF _Toc56668912 \h </w:instrText>
+              <w:instrText xml:space="preserve"> PAGEREF _Toc56671622 \h </w:instrText>
             </w:r>
             <w:r>
               <w:rPr>
@@ -956,7 +960,7 @@
                 <w:noProof/>
                 <w:webHidden/>
               </w:rPr>
-              <w:t>1</w:t>
+              <w:t>8</w:t>
             </w:r>
             <w:r>
               <w:rPr>
@@ -977,13 +981,13 @@
               <w:noProof/>
             </w:rPr>
           </w:pPr>
-          <w:hyperlink w:anchor="_Toc56668913" w:history="1">
+          <w:hyperlink w:anchor="_Toc56671623" w:history="1">
             <w:r>
               <w:rPr>
                 <w:rStyle w:val="Hyperlink"/>
                 <w:noProof/>
               </w:rPr>
-              <w:t>- The session time out is 5 minutes.</w:t>
+              <w:t>https://blog.csdn.net/bugmanito/article/details/100050575</w:t>
             </w:r>
             <w:r>
               <w:rPr>
@@ -1004,7 +1008,7 @@
                 <w:noProof/>
                 <w:webHidden/>
               </w:rPr>
-              <w:instrText xml:space="preserve"> PAGEREF _Toc56668913 \h </w:instrText>
+              <w:instrText xml:space="preserve"> PAGEREF _Toc56671623 \h </w:instrText>
             </w:r>
             <w:r>
               <w:rPr>
@@ -1024,7 +1028,7 @@
                 <w:noProof/>
                 <w:webHidden/>
               </w:rPr>
-              <w:t>1</w:t>
+              <w:t>8</w:t>
             </w:r>
             <w:r>
               <w:rPr>
@@ -1051,11 +1055,11 @@
       <w:pPr>
         <w:pStyle w:val="Heading2"/>
       </w:pPr>
-      <w:bookmarkStart w:id="0" w:name="_Toc56668907"/>
+      <w:bookmarkStart w:id="1" w:name="_Toc56671610"/>
       <w:r>
         <w:t>We want to add login and session management functionality.</w:t>
       </w:r>
-      <w:bookmarkEnd w:id="0"/>
+      <w:bookmarkEnd w:id="1"/>
     </w:p>
     <w:p>
       <w:r>
@@ -1244,11 +1248,11 @@
       <w:pPr>
         <w:pStyle w:val="Heading2"/>
       </w:pPr>
-      <w:bookmarkStart w:id="1" w:name="_Toc56668900"/>
+      <w:bookmarkStart w:id="2" w:name="_Toc56671611"/>
       <w:r>
         <w:t>The request should specify the account id.</w:t>
       </w:r>
-      <w:bookmarkEnd w:id="1"/>
+      <w:bookmarkEnd w:id="2"/>
       <w:r>
         <w:t xml:space="preserve"> </w:t>
       </w:r>
@@ -1431,11 +1435,6 @@
       </w:r>
     </w:p>
     <w:p>
-      <w:pPr>
-        <w:rPr>
-          <w:rFonts w:hint="eastAsia"/>
-        </w:rPr>
-      </w:pPr>
       <w:r>
         <w:rPr>
           <w:noProof/>
@@ -1486,7 +1485,7 @@
       <w:pPr>
         <w:pStyle w:val="Heading2"/>
       </w:pPr>
-      <w:bookmarkStart w:id="2" w:name="_Toc56668901"/>
+      <w:bookmarkStart w:id="3" w:name="_Toc56671612"/>
       <w:r>
         <w:t xml:space="preserve">- The request can specify </w:t>
       </w:r>
@@ -1498,7 +1497,7 @@
       <w:r>
         <w:t>.</w:t>
       </w:r>
-      <w:bookmarkEnd w:id="2"/>
+      <w:bookmarkEnd w:id="3"/>
       <w:r>
         <w:t xml:space="preserve"> </w:t>
       </w:r>
@@ -1554,7 +1553,7 @@
       <w:pPr>
         <w:pStyle w:val="Heading2"/>
       </w:pPr>
-      <w:bookmarkStart w:id="3" w:name="_Toc56668902"/>
+      <w:bookmarkStart w:id="4" w:name="_Toc56671613"/>
       <w:r>
         <w:t xml:space="preserve">- The request can specify </w:t>
       </w:r>
@@ -1566,7 +1565,7 @@
       <w:r>
         <w:t>.</w:t>
       </w:r>
-      <w:bookmarkEnd w:id="3"/>
+      <w:bookmarkEnd w:id="4"/>
       <w:r>
         <w:t xml:space="preserve"> </w:t>
       </w:r>
@@ -1622,11 +1621,11 @@
       <w:pPr>
         <w:pStyle w:val="Heading2"/>
       </w:pPr>
-      <w:bookmarkStart w:id="4" w:name="_Toc56668903"/>
+      <w:bookmarkStart w:id="5" w:name="_Toc56671614"/>
       <w:r>
         <w:t>- If the request does not specify any parameter then the search will return three months back statement.</w:t>
       </w:r>
-      <w:bookmarkEnd w:id="4"/>
+      <w:bookmarkEnd w:id="5"/>
       <w:r>
         <w:t xml:space="preserve"> </w:t>
       </w:r>
@@ -1691,7 +1690,7 @@
       <w:pPr>
         <w:pStyle w:val="Heading2"/>
       </w:pPr>
-      <w:bookmarkStart w:id="5" w:name="_Toc56668904"/>
+      <w:bookmarkStart w:id="6" w:name="_Toc56671615"/>
       <w:proofErr w:type="gramStart"/>
       <w:r>
         <w:t>- If the parameters are invalid</w:t>
@@ -1700,7 +1699,7 @@
       <w:r>
         <w:t xml:space="preserve"> a proper error message should be sent to user.</w:t>
       </w:r>
-      <w:bookmarkEnd w:id="5"/>
+      <w:bookmarkEnd w:id="6"/>
       <w:r>
         <w:t xml:space="preserve"> </w:t>
       </w:r>
@@ -1709,7 +1708,7 @@
       <w:pPr>
         <w:pStyle w:val="Heading2"/>
       </w:pPr>
-      <w:bookmarkStart w:id="6" w:name="_Toc56668905"/>
+      <w:bookmarkStart w:id="7" w:name="_Toc56671616"/>
       <w:r>
         <w:t xml:space="preserve">- The account number </w:t>
       </w:r>
@@ -1721,7 +1720,7 @@
       <w:r>
         <w:t xml:space="preserve"> before sent to the user.</w:t>
       </w:r>
-      <w:bookmarkEnd w:id="6"/>
+      <w:bookmarkEnd w:id="7"/>
       <w:r>
         <w:t xml:space="preserve"> </w:t>
       </w:r>
@@ -1772,7 +1771,7 @@
       <w:pPr>
         <w:pStyle w:val="Heading2"/>
       </w:pPr>
-      <w:bookmarkStart w:id="7" w:name="_Toc56668906"/>
+      <w:bookmarkStart w:id="8" w:name="_Toc56671617"/>
       <w:r>
         <w:t xml:space="preserve">- All the exceptions </w:t>
       </w:r>
@@ -1784,7 +1783,7 @@
       <w:r>
         <w:t xml:space="preserve"> on the server properly.</w:t>
       </w:r>
-      <w:bookmarkEnd w:id="7"/>
+      <w:bookmarkEnd w:id="8"/>
     </w:p>
     <w:p>
       <w:pPr>
@@ -1806,9 +1805,6 @@
       <w:proofErr w:type="spellEnd"/>
     </w:p>
     <w:p>
-      <w:pPr>
-        <w:pStyle w:val="Heading2"/>
-      </w:pPr>
       <w:r>
         <w:rPr>
           <w:noProof/>
@@ -1854,7 +1850,7 @@
       <w:pPr>
         <w:pStyle w:val="Heading2"/>
       </w:pPr>
-      <w:bookmarkStart w:id="8" w:name="_Toc56668908"/>
+      <w:bookmarkStart w:id="9" w:name="_Toc56671618"/>
       <w:r>
         <w:t>The ‘</w:t>
       </w:r>
@@ -1866,7 +1862,7 @@
       <w:r>
         <w:t>’ user is able to perform all the requests (specify date and amount range).</w:t>
       </w:r>
-      <w:bookmarkEnd w:id="8"/>
+      <w:bookmarkEnd w:id="9"/>
       <w:r>
         <w:t xml:space="preserve"> </w:t>
       </w:r>
@@ -1929,11 +1925,6 @@
       </w:r>
     </w:p>
     <w:p>
-      <w:pPr>
-        <w:rPr>
-          <w:rFonts w:hint="eastAsia"/>
-        </w:rPr>
-      </w:pPr>
       <w:r>
         <w:t xml:space="preserve">Case 2: </w:t>
       </w:r>
@@ -1999,7 +1990,7 @@
       <w:pPr>
         <w:pStyle w:val="Heading2"/>
       </w:pPr>
-      <w:bookmarkStart w:id="9" w:name="_Toc56668909"/>
+      <w:bookmarkStart w:id="10" w:name="_Toc56671619"/>
       <w:r>
         <w:t>- The ‘</w:t>
       </w:r>
@@ -2019,7 +2010,7 @@
       <w:r>
         <w:t xml:space="preserve"> will return the three months back statement.</w:t>
       </w:r>
-      <w:bookmarkEnd w:id="9"/>
+      <w:bookmarkEnd w:id="10"/>
       <w:r>
         <w:t xml:space="preserve"> </w:t>
       </w:r>
@@ -2070,7 +2061,7 @@
       <w:pPr>
         <w:pStyle w:val="Heading2"/>
       </w:pPr>
-      <w:bookmarkStart w:id="10" w:name="_Toc56668910"/>
+      <w:bookmarkStart w:id="11" w:name="_Toc56671620"/>
       <w:r>
         <w:lastRenderedPageBreak/>
         <w:t xml:space="preserve">- When the test user tries to specify any parameter, then HTTP unauthorized access error </w:t>
@@ -2083,7 +2074,7 @@
       <w:r>
         <w:t>.</w:t>
       </w:r>
-      <w:bookmarkEnd w:id="10"/>
+      <w:bookmarkEnd w:id="11"/>
       <w:r>
         <w:t xml:space="preserve"> </w:t>
       </w:r>
@@ -2176,11 +2167,11 @@
       <w:pPr>
         <w:pStyle w:val="Heading2"/>
       </w:pPr>
-      <w:bookmarkStart w:id="11" w:name="_Toc56668913"/>
+      <w:bookmarkStart w:id="12" w:name="_Toc56671621"/>
       <w:r>
         <w:t>- The session time out is 5 minutes.</w:t>
       </w:r>
-      <w:bookmarkEnd w:id="11"/>
+      <w:bookmarkEnd w:id="12"/>
     </w:p>
     <w:p>
       <w:r>
@@ -2246,11 +2237,11 @@
       <w:pPr>
         <w:pStyle w:val="Heading2"/>
       </w:pPr>
-      <w:bookmarkStart w:id="12" w:name="_Toc56668911"/>
+      <w:bookmarkStart w:id="13" w:name="_Toc56671622"/>
       <w:r>
         <w:t>- The user cannot login twice (the user should logout before login).</w:t>
       </w:r>
-      <w:bookmarkEnd w:id="12"/>
+      <w:bookmarkEnd w:id="13"/>
       <w:r>
         <w:t xml:space="preserve"> </w:t>
       </w:r>
@@ -2278,20 +2269,17 @@
         <w:pStyle w:val="Heading2"/>
       </w:pPr>
       <w:hyperlink r:id="rId23" w:history="1">
-        <w:bookmarkStart w:id="13" w:name="_Toc56668912"/>
+        <w:bookmarkStart w:id="14" w:name="_Toc56671623"/>
         <w:r>
           <w:rPr>
             <w:rStyle w:val="Hyperlink"/>
           </w:rPr>
           <w:t>https://blog.csdn.net/bugmanito/article/details/100050575</w:t>
         </w:r>
-        <w:bookmarkEnd w:id="13"/>
+        <w:bookmarkEnd w:id="14"/>
       </w:hyperlink>
     </w:p>
-    <w:p>
-      <w:bookmarkStart w:id="14" w:name="_GoBack"/>
-      <w:bookmarkEnd w:id="14"/>
-    </w:p>
+    <w:p/>
     <w:sectPr>
       <w:pgSz w:w="12240" w:h="15840"/>
       <w:pgMar w:top="1440" w:right="1440" w:bottom="1440" w:left="1440" w:header="720" w:footer="720" w:gutter="0"/>
@@ -3182,7 +3170,7 @@
 </file>
 
 <file path=customXml/itemProps1.xml><?xml version="1.0" encoding="utf-8"?>
-<ds:datastoreItem xmlns:ds="http://schemas.openxmlformats.org/officeDocument/2006/customXml" ds:itemID="{884A39F7-439D-478D-89AA-76A3DEC461E1}">
+<ds:datastoreItem xmlns:ds="http://schemas.openxmlformats.org/officeDocument/2006/customXml" ds:itemID="{518AE447-4303-4092-9A41-CB2616B1B441}">
   <ds:schemaRefs>
     <ds:schemaRef ds:uri="http://schemas.openxmlformats.org/officeDocument/2006/bibliography"/>
   </ds:schemaRefs>

</xml_diff>